<commit_message>
run test of ypt data
</commit_message>
<xml_diff>
--- a/Hypothesis Methods and Results/HAS_EXTRA_HYPOTHESES_9-i-2025_EAB Michigan winter 2024-25 hypotheses methods results.docx
+++ b/Hypothesis Methods and Results/HAS_EXTRA_HYPOTHESES_9-i-2025_EAB Michigan winter 2024-25 hypotheses methods results.docx
@@ -934,7 +934,10 @@
         <w:t xml:space="preserve">, and small trees in the understory. </w:t>
       </w:r>
       <w:r>
-        <w:t xml:space="preserve">This phenomenon can be called “advanced regeneration” </w:t>
+        <w:t>The seedlings and saplings are</w:t>
+      </w:r>
+      <w:r>
+        <w:t xml:space="preserve"> called “advanced regeneration” </w:t>
       </w:r>
       <w:r>
         <w:t xml:space="preserve">and refers to ash in the understory that were present before EAB invasion. </w:t>
@@ -1169,7 +1172,7 @@
           <w:noProof/>
         </w:rPr>
         <w:drawing>
-          <wp:inline distT="0" distB="0" distL="0" distR="0" wp14:anchorId="13C22A19" wp14:editId="17384C58">
+          <wp:inline distT="0" distB="0" distL="0" distR="0" wp14:anchorId="13C22A19" wp14:editId="03D10ADE">
             <wp:extent cx="3702050" cy="2082403"/>
             <wp:effectExtent l="0" t="0" r="0" b="0"/>
             <wp:docPr id="1037699116" name="Picture 5"/>
@@ -1818,7 +1821,28 @@
                 <w:rFonts w:asciiTheme="minorHAnsi" w:hAnsiTheme="minorHAnsi"/>
                 <w:sz w:val="22"/>
               </w:rPr>
-              <w:t xml:space="preserve"> due to the many fallen trees and the difficult growing conditions, creating </w:t>
+              <w:t xml:space="preserve"> due to the many</w:t>
+            </w:r>
+            <w:r>
+              <w:rPr>
+                <w:rFonts w:asciiTheme="minorHAnsi" w:hAnsiTheme="minorHAnsi"/>
+                <w:sz w:val="22"/>
+              </w:rPr>
+              <w:t xml:space="preserve"> </w:t>
+            </w:r>
+            <w:r>
+              <w:rPr>
+                <w:rFonts w:asciiTheme="minorHAnsi" w:hAnsiTheme="minorHAnsi"/>
+                <w:sz w:val="22"/>
+              </w:rPr>
+              <w:t>fallen trees and the difficult growing conditions, creating</w:t>
+            </w:r>
+            <w:r>
+              <w:rPr>
+                <w:rFonts w:asciiTheme="minorHAnsi" w:hAnsiTheme="minorHAnsi"/>
+                <w:sz w:val="22"/>
+              </w:rPr>
+              <w:t xml:space="preserve"> </w:t>
             </w:r>
             <w:r>
               <w:rPr>
@@ -2671,19 +2695,28 @@
         <w:t xml:space="preserve">are interacting </w:t>
       </w:r>
       <w:r>
-        <w:t xml:space="preserve">with plant-plant competition, such that the orphaned cohort of ash is being killed earlier at smaller sizes </w:t>
+        <w:t>with plant-plant competition</w:t>
+      </w:r>
+      <w:r>
+        <w:t xml:space="preserve"> and site quality</w:t>
+      </w:r>
+      <w:r>
+        <w:t xml:space="preserve">, such that the orphaned cohort of ash is being killed earlier at smaller sizes </w:t>
       </w:r>
       <w:r>
         <w:t>in some forests and at larger sizes in other forests, depending on whether the ash trees are stressed</w:t>
       </w:r>
       <w:r>
-        <w:t xml:space="preserve"> by competition with neighboring trees</w:t>
+        <w:t xml:space="preserve"> by</w:t>
+      </w:r>
+      <w:r>
+        <w:t xml:space="preserve"> site conditions and</w:t>
+      </w:r>
+      <w:r>
+        <w:t xml:space="preserve"> competition with neighboring trees</w:t>
       </w:r>
       <w:r>
         <w:t>.</w:t>
-      </w:r>
-      <w:r>
-        <w:t xml:space="preserve"> </w:t>
       </w:r>
     </w:p>
     <w:p>

</xml_diff>